<commit_message>
Updated Outline notes for Node.js
</commit_message>
<xml_diff>
--- a/webTechLecFinalsNotes/Node.docx
+++ b/webTechLecFinalsNotes/Node.docx
@@ -3,84 +3,180 @@
 <w:document xmlns:wpc="http://schemas.microsoft.com/office/word/2010/wordprocessingCanvas" xmlns:mc="http://schemas.openxmlformats.org/markup-compatibility/2006" xmlns:o="urn:schemas-microsoft-com:office:office" xmlns:r="http://schemas.openxmlformats.org/officeDocument/2006/relationships" xmlns:m="http://schemas.openxmlformats.org/officeDocument/2006/math" xmlns:v="urn:schemas-microsoft-com:vml" xmlns:wp14="http://schemas.microsoft.com/office/word/2010/wordprocessingDrawing" xmlns:wp="http://schemas.openxmlformats.org/drawingml/2006/wordprocessingDrawing" xmlns:w10="urn:schemas-microsoft-com:office:word" xmlns:w="http://schemas.openxmlformats.org/wordprocessingml/2006/main" xmlns:w14="http://schemas.microsoft.com/office/word/2010/wordml" xmlns:wpg="http://schemas.microsoft.com/office/word/2010/wordprocessingGroup" xmlns:wpi="http://schemas.microsoft.com/office/word/2010/wordprocessingInk" xmlns:wne="http://schemas.microsoft.com/office/word/2006/wordml" xmlns:wps="http://schemas.microsoft.com/office/word/2010/wordprocessingShape" mc:Ignorable="w14 wp14">
   <w:body>
     <w:p>
-      <w:r>
+      <w:pPr>
+        <w:rPr>
+          <w:rFonts w:cstheme="minorHAnsi"/>
+        </w:rPr>
+      </w:pPr>
+      <w:r>
+        <w:rPr>
+          <w:rFonts w:cstheme="minorHAnsi"/>
+        </w:rPr>
         <w:t>Node.js</w:t>
       </w:r>
     </w:p>
     <w:p>
-      <w:r>
+      <w:pPr>
+        <w:rPr>
+          <w:rFonts w:cstheme="minorHAnsi"/>
+        </w:rPr>
+      </w:pPr>
+      <w:r>
+        <w:rPr>
+          <w:rFonts w:cstheme="minorHAnsi"/>
+        </w:rPr>
         <w:t xml:space="preserve">Node.js is an asynchronous event driven server-side </w:t>
       </w:r>
       <w:proofErr w:type="spellStart"/>
       <w:r>
+        <w:rPr>
+          <w:rFonts w:cstheme="minorHAnsi"/>
+        </w:rPr>
         <w:t>Javascript</w:t>
       </w:r>
       <w:proofErr w:type="spellEnd"/>
       <w:r>
+        <w:rPr>
+          <w:rFonts w:cstheme="minorHAnsi"/>
+        </w:rPr>
         <w:t xml:space="preserve"> runtime environment. </w:t>
       </w:r>
       <w:r>
+        <w:rPr>
+          <w:rFonts w:cstheme="minorHAnsi"/>
+        </w:rPr>
         <w:t xml:space="preserve">It was developed by Ryan Dahl in 2009. </w:t>
       </w:r>
       <w:r>
+        <w:rPr>
+          <w:rFonts w:cstheme="minorHAnsi"/>
+        </w:rPr>
         <w:t xml:space="preserve">Node was designed for building scalable </w:t>
       </w:r>
       <w:r>
+        <w:rPr>
+          <w:rFonts w:cstheme="minorHAnsi"/>
+        </w:rPr>
         <w:t>network dependent applications.</w:t>
       </w:r>
       <w:r>
+        <w:rPr>
+          <w:rFonts w:cstheme="minorHAnsi"/>
+        </w:rPr>
         <w:t xml:space="preserve"> A rich library of JavaScript modules are also provided for this platform that simplifies the development of web applications.</w:t>
       </w:r>
     </w:p>
     <w:p>
-      <w:r>
+      <w:pPr>
+        <w:rPr>
+          <w:rFonts w:cstheme="minorHAnsi"/>
+        </w:rPr>
+      </w:pPr>
+      <w:r>
+        <w:rPr>
+          <w:rFonts w:cstheme="minorHAnsi"/>
+        </w:rPr>
         <w:t>Features:</w:t>
       </w:r>
     </w:p>
     <w:p>
-      <w:r>
+      <w:pPr>
+        <w:rPr>
+          <w:rFonts w:cstheme="minorHAnsi"/>
+        </w:rPr>
+      </w:pPr>
+      <w:r>
+        <w:rPr>
+          <w:rFonts w:cstheme="minorHAnsi"/>
+        </w:rPr>
         <w:t>Node.js i</w:t>
       </w:r>
       <w:r>
+        <w:rPr>
+          <w:rFonts w:cstheme="minorHAnsi"/>
+        </w:rPr>
         <w:t xml:space="preserve">s asynchronous </w:t>
       </w:r>
       <w:r>
+        <w:rPr>
+          <w:rFonts w:cstheme="minorHAnsi"/>
+        </w:rPr>
         <w:t>such that when multiple requests come in it handles them concurrently. Moreover, when a request has been made</w:t>
       </w:r>
       <w:r>
+        <w:rPr>
+          <w:rFonts w:cstheme="minorHAnsi"/>
+        </w:rPr>
         <w:t>,</w:t>
       </w:r>
       <w:r>
+        <w:rPr>
+          <w:rFonts w:cstheme="minorHAnsi"/>
+        </w:rPr>
         <w:t xml:space="preserve"> Node will move on to the next request even when the previous has not been finished yet.</w:t>
       </w:r>
       <w:r>
+        <w:rPr>
+          <w:rFonts w:cstheme="minorHAnsi"/>
+        </w:rPr>
         <w:t xml:space="preserve"> Node will send back data in chunks rather than buffering.</w:t>
       </w:r>
     </w:p>
     <w:p>
-      <w:r>
+      <w:pPr>
+        <w:rPr>
+          <w:rFonts w:cstheme="minorHAnsi"/>
+        </w:rPr>
+      </w:pPr>
+      <w:r>
+        <w:rPr>
+          <w:rFonts w:cstheme="minorHAnsi"/>
+        </w:rPr>
         <w:t xml:space="preserve">Node is event driven because as soon as </w:t>
       </w:r>
       <w:r>
+        <w:rPr>
+          <w:rFonts w:cstheme="minorHAnsi"/>
+        </w:rPr>
         <w:t>its server</w:t>
       </w:r>
       <w:r>
+        <w:rPr>
+          <w:rFonts w:cstheme="minorHAnsi"/>
+        </w:rPr>
         <w:t xml:space="preserve"> starts running, it initiates all variables, declares functions and waits for an event to occur. Node.js’ Event Loop listens for events a</w:t>
       </w:r>
       <w:r>
+        <w:rPr>
+          <w:rFonts w:cstheme="minorHAnsi"/>
+        </w:rPr>
         <w:t xml:space="preserve">nd triggers a </w:t>
       </w:r>
       <w:proofErr w:type="spellStart"/>
       <w:r>
+        <w:rPr>
+          <w:rFonts w:cstheme="minorHAnsi"/>
+        </w:rPr>
         <w:t>callback</w:t>
       </w:r>
       <w:proofErr w:type="spellEnd"/>
       <w:r>
+        <w:rPr>
+          <w:rFonts w:cstheme="minorHAnsi"/>
+        </w:rPr>
         <w:t xml:space="preserve"> function.</w:t>
       </w:r>
     </w:p>
     <w:p>
-      <w:r>
+      <w:pPr>
+        <w:rPr>
+          <w:rFonts w:cstheme="minorHAnsi"/>
+        </w:rPr>
+      </w:pPr>
+      <w:r>
+        <w:rPr>
+          <w:rFonts w:cstheme="minorHAnsi"/>
+        </w:rPr>
         <w:t>Where to Use Node.js</w:t>
       </w:r>
     </w:p>
@@ -91,8 +187,14 @@
           <w:ilvl w:val="0"/>
           <w:numId w:val="1"/>
         </w:numPr>
-      </w:pPr>
-      <w:r>
+        <w:rPr>
+          <w:rFonts w:cstheme="minorHAnsi"/>
+        </w:rPr>
+      </w:pPr>
+      <w:r>
+        <w:rPr>
+          <w:rFonts w:cstheme="minorHAnsi"/>
+        </w:rPr>
         <w:t>I/O bound applications</w:t>
       </w:r>
     </w:p>
@@ -103,8 +205,14 @@
           <w:ilvl w:val="0"/>
           <w:numId w:val="1"/>
         </w:numPr>
-      </w:pPr>
-      <w:r>
+        <w:rPr>
+          <w:rFonts w:cstheme="minorHAnsi"/>
+        </w:rPr>
+      </w:pPr>
+      <w:r>
+        <w:rPr>
+          <w:rFonts w:cstheme="minorHAnsi"/>
+        </w:rPr>
         <w:t>Data Intensive Real-Time Applications</w:t>
       </w:r>
     </w:p>
@@ -115,8 +223,14 @@
           <w:ilvl w:val="0"/>
           <w:numId w:val="1"/>
         </w:numPr>
-      </w:pPr>
-      <w:r>
+        <w:rPr>
+          <w:rFonts w:cstheme="minorHAnsi"/>
+        </w:rPr>
+      </w:pPr>
+      <w:r>
+        <w:rPr>
+          <w:rFonts w:cstheme="minorHAnsi"/>
+        </w:rPr>
         <w:t>JSON APIs based applications</w:t>
       </w:r>
     </w:p>
@@ -127,8 +241,14 @@
           <w:ilvl w:val="0"/>
           <w:numId w:val="1"/>
         </w:numPr>
-      </w:pPr>
-      <w:r>
+        <w:rPr>
+          <w:rFonts w:cstheme="minorHAnsi"/>
+        </w:rPr>
+      </w:pPr>
+      <w:r>
+        <w:rPr>
+          <w:rFonts w:cstheme="minorHAnsi"/>
+        </w:rPr>
         <w:t>Data Streaming applications</w:t>
       </w:r>
     </w:p>
@@ -139,19 +259,255 @@
           <w:ilvl w:val="0"/>
           <w:numId w:val="1"/>
         </w:numPr>
-      </w:pPr>
-      <w:r>
+        <w:rPr>
+          <w:rFonts w:cstheme="minorHAnsi"/>
+        </w:rPr>
+      </w:pPr>
+      <w:r>
+        <w:rPr>
+          <w:rFonts w:cstheme="minorHAnsi"/>
+        </w:rPr>
         <w:t>Single Page Applications</w:t>
       </w:r>
     </w:p>
     <w:p>
       <w:pPr>
         <w:rPr>
+          <w:rFonts w:cstheme="minorHAnsi"/>
+        </w:rPr>
+      </w:pPr>
+      <w:r>
+        <w:rPr>
+          <w:rFonts w:cstheme="minorHAnsi"/>
+        </w:rPr>
+        <w:t>Environment Setup</w:t>
+      </w:r>
+    </w:p>
+    <w:p>
+      <w:pPr>
+        <w:rPr>
+          <w:rFonts w:cstheme="minorHAnsi"/>
+        </w:rPr>
+      </w:pPr>
+      <w:r>
+        <w:rPr>
+          <w:rFonts w:cstheme="minorHAnsi"/>
+        </w:rPr>
+        <w:t>If you are willing to set up your development environment for Node.js then you need a text editor, to develop your own Node.js applications, and the Node.js binary installable.</w:t>
+      </w:r>
+    </w:p>
+    <w:p>
+      <w:pPr>
+        <w:rPr>
+          <w:rFonts w:cstheme="minorHAnsi"/>
+        </w:rPr>
+      </w:pPr>
+      <w:r>
+        <w:rPr>
+          <w:rFonts w:cstheme="minorHAnsi"/>
+        </w:rPr>
+        <w:t xml:space="preserve">The Node.js installable can be downloaded from the Official website of Node.js </w:t>
+      </w:r>
+    </w:p>
+    <w:p>
+      <w:pPr>
+        <w:rPr>
+          <w:rFonts w:cstheme="minorHAnsi"/>
+        </w:rPr>
+      </w:pPr>
+      <w:hyperlink r:id="rId6" w:history="1">
+        <w:r>
+          <w:rPr>
+            <w:rStyle w:val="Hyperlink"/>
+            <w:rFonts w:cstheme="minorHAnsi"/>
+          </w:rPr>
+          <w:t>https://nodejs.org/en/</w:t>
+        </w:r>
+      </w:hyperlink>
+    </w:p>
+    <w:p>
+      <w:pPr>
+        <w:rPr>
+          <w:rFonts w:cstheme="minorHAnsi"/>
+        </w:rPr>
+      </w:pPr>
+      <w:r>
+        <w:rPr>
+          <w:rFonts w:cstheme="minorHAnsi"/>
+        </w:rPr>
+        <w:t xml:space="preserve">Run the </w:t>
+      </w:r>
+      <w:proofErr w:type="spellStart"/>
+      <w:r>
+        <w:rPr>
+          <w:rFonts w:cstheme="minorHAnsi"/>
+        </w:rPr>
+        <w:t>msi</w:t>
+      </w:r>
+      <w:proofErr w:type="spellEnd"/>
+      <w:r>
+        <w:rPr>
+          <w:rFonts w:cstheme="minorHAnsi"/>
+        </w:rPr>
+        <w:t xml:space="preserve"> file</w:t>
+      </w:r>
+    </w:p>
+    <w:p>
+      <w:pPr>
+        <w:rPr>
+          <w:rFonts w:cstheme="minorHAnsi"/>
+        </w:rPr>
+      </w:pPr>
+      <w:r>
+        <w:rPr>
+          <w:rFonts w:cstheme="minorHAnsi"/>
+          <w:noProof/>
+          <w:lang w:eastAsia="en-PH"/>
+        </w:rPr>
+        <w:drawing>
+          <wp:inline distT="0" distB="0" distL="0" distR="0" wp14:anchorId="7B83A72D" wp14:editId="04B16E0D">
+            <wp:extent cx="1867161" cy="190527"/>
+            <wp:effectExtent l="0" t="0" r="0" b="0"/>
+            <wp:docPr id="4" name="Picture 4"/>
+            <wp:cNvGraphicFramePr>
+              <a:graphicFrameLocks xmlns:a="http://schemas.openxmlformats.org/drawingml/2006/main" noChangeAspect="1"/>
+            </wp:cNvGraphicFramePr>
+            <a:graphic xmlns:a="http://schemas.openxmlformats.org/drawingml/2006/main">
+              <a:graphicData uri="http://schemas.openxmlformats.org/drawingml/2006/picture">
+                <pic:pic xmlns:pic="http://schemas.openxmlformats.org/drawingml/2006/picture">
+                  <pic:nvPicPr>
+                    <pic:cNvPr id="0" name="version8msi.PNG"/>
+                    <pic:cNvPicPr/>
+                  </pic:nvPicPr>
+                  <pic:blipFill>
+                    <a:blip r:embed="rId7">
+                      <a:extLst>
+                        <a:ext uri="{28A0092B-C50C-407E-A947-70E740481C1C}">
+                          <a14:useLocalDpi xmlns:a14="http://schemas.microsoft.com/office/drawing/2010/main" val="0"/>
+                        </a:ext>
+                      </a:extLst>
+                    </a:blip>
+                    <a:stretch>
+                      <a:fillRect/>
+                    </a:stretch>
+                  </pic:blipFill>
+                  <pic:spPr>
+                    <a:xfrm>
+                      <a:off x="0" y="0"/>
+                      <a:ext cx="1867161" cy="190527"/>
+                    </a:xfrm>
+                    <a:prstGeom prst="rect">
+                      <a:avLst/>
+                    </a:prstGeom>
+                  </pic:spPr>
+                </pic:pic>
+              </a:graphicData>
+            </a:graphic>
+          </wp:inline>
+        </w:drawing>
+      </w:r>
+    </w:p>
+    <w:p>
+      <w:pPr>
+        <w:rPr>
+          <w:rFonts w:cstheme="minorHAnsi"/>
+        </w:rPr>
+      </w:pPr>
+      <w:proofErr w:type="gramStart"/>
+      <w:r>
+        <w:rPr>
+          <w:rFonts w:cstheme="minorHAnsi"/>
+        </w:rPr>
+        <w:t>or</w:t>
+      </w:r>
+      <w:proofErr w:type="gramEnd"/>
+    </w:p>
+    <w:p>
+      <w:pPr>
+        <w:rPr>
+          <w:rFonts w:cstheme="minorHAnsi"/>
+        </w:rPr>
+      </w:pPr>
+      <w:r>
+        <w:rPr>
+          <w:rFonts w:cstheme="minorHAnsi"/>
+          <w:noProof/>
+          <w:lang w:eastAsia="en-PH"/>
+        </w:rPr>
+        <w:drawing>
+          <wp:inline distT="0" distB="0" distL="0" distR="0" wp14:anchorId="25D79036" wp14:editId="59C436E4">
+            <wp:extent cx="1543050" cy="219075"/>
+            <wp:effectExtent l="0" t="0" r="0" b="9525"/>
+            <wp:docPr id="3" name="Picture 3"/>
+            <wp:cNvGraphicFramePr>
+              <a:graphicFrameLocks xmlns:a="http://schemas.openxmlformats.org/drawingml/2006/main" noChangeAspect="1"/>
+            </wp:cNvGraphicFramePr>
+            <a:graphic xmlns:a="http://schemas.openxmlformats.org/drawingml/2006/main">
+              <a:graphicData uri="http://schemas.openxmlformats.org/drawingml/2006/picture">
+                <pic:pic xmlns:pic="http://schemas.openxmlformats.org/drawingml/2006/picture">
+                  <pic:nvPicPr>
+                    <pic:cNvPr id="0" name=""/>
+                    <pic:cNvPicPr/>
+                  </pic:nvPicPr>
+                  <pic:blipFill>
+                    <a:blip r:embed="rId8"/>
+                    <a:stretch>
+                      <a:fillRect/>
+                    </a:stretch>
+                  </pic:blipFill>
+                  <pic:spPr>
+                    <a:xfrm>
+                      <a:off x="0" y="0"/>
+                      <a:ext cx="1543050" cy="219075"/>
+                    </a:xfrm>
+                    <a:prstGeom prst="rect">
+                      <a:avLst/>
+                    </a:prstGeom>
+                  </pic:spPr>
+                </pic:pic>
+              </a:graphicData>
+            </a:graphic>
+          </wp:inline>
+        </w:drawing>
+      </w:r>
+    </w:p>
+    <w:p>
+      <w:pPr>
+        <w:rPr>
+          <w:rFonts w:cstheme="minorHAnsi"/>
+        </w:rPr>
+      </w:pPr>
+      <w:r>
+        <w:rPr>
+          <w:rFonts w:cstheme="minorHAnsi"/>
+        </w:rPr>
+        <w:t xml:space="preserve">Run the </w:t>
+      </w:r>
+      <w:proofErr w:type="spellStart"/>
+      <w:r>
+        <w:rPr>
+          <w:rFonts w:cstheme="minorHAnsi"/>
+        </w:rPr>
+        <w:t>msi</w:t>
+      </w:r>
+      <w:proofErr w:type="spellEnd"/>
+      <w:r>
+        <w:rPr>
+          <w:rFonts w:cstheme="minorHAnsi"/>
+        </w:rPr>
+        <w:t xml:space="preserve"> files and it will automatically include the Node.js to your machine’s PATH environment variable.</w:t>
+      </w:r>
+    </w:p>
+    <w:p>
+      <w:pPr>
+        <w:rPr>
+          <w:rFonts w:cstheme="minorHAnsi"/>
           <w:lang w:val="en-US"/>
         </w:rPr>
       </w:pPr>
       <w:r>
         <w:rPr>
+          <w:rFonts w:cstheme="minorHAnsi"/>
           <w:lang w:val="en-US"/>
         </w:rPr>
         <w:t>Components of a Node.js application</w:t>
@@ -160,24 +516,54 @@
     <w:p>
       <w:pPr>
         <w:rPr>
+          <w:rFonts w:cstheme="minorHAnsi"/>
           <w:lang w:val="en-US"/>
         </w:rPr>
       </w:pPr>
       <w:r>
         <w:rPr>
+          <w:rFonts w:cstheme="minorHAnsi"/>
           <w:lang w:val="en-US"/>
         </w:rPr>
+        <w:lastRenderedPageBreak/>
+        <w:t>An application developed with Node.js consists of 3 important components:</w:t>
+      </w:r>
+    </w:p>
+    <w:p>
+      <w:pPr>
+        <w:pStyle w:val="ListParagraph"/>
+        <w:numPr>
+          <w:ilvl w:val="0"/>
+          <w:numId w:val="2"/>
+        </w:numPr>
+        <w:rPr>
+          <w:rFonts w:cstheme="minorHAnsi"/>
+          <w:lang w:val="en-US"/>
+        </w:rPr>
+      </w:pPr>
+      <w:r>
+        <w:rPr>
+          <w:rFonts w:cstheme="minorHAnsi"/>
+          <w:lang w:val="en-US"/>
+        </w:rPr>
         <w:t>Modules – modules are imported for use in your source code for easier and faster coding. Modules are loaded by using the require directive.</w:t>
       </w:r>
     </w:p>
     <w:p>
       <w:pPr>
-        <w:rPr>
+        <w:pStyle w:val="ListParagraph"/>
+        <w:numPr>
+          <w:ilvl w:val="0"/>
+          <w:numId w:val="2"/>
+        </w:numPr>
+        <w:rPr>
+          <w:rFonts w:cstheme="minorHAnsi"/>
           <w:lang w:val="en-US"/>
         </w:rPr>
       </w:pPr>
       <w:r>
         <w:rPr>
+          <w:rFonts w:cstheme="minorHAnsi"/>
           <w:lang w:val="en-US"/>
         </w:rPr>
         <w:t>Server – the server will be the one listening to the requests that clients will make.</w:t>
@@ -185,20 +571,1122 @@
     </w:p>
     <w:p>
       <w:pPr>
-        <w:rPr>
+        <w:pStyle w:val="ListParagraph"/>
+        <w:numPr>
+          <w:ilvl w:val="0"/>
+          <w:numId w:val="2"/>
+        </w:numPr>
+        <w:rPr>
+          <w:rFonts w:cstheme="minorHAnsi"/>
           <w:lang w:val="en-US"/>
         </w:rPr>
       </w:pPr>
       <w:r>
         <w:rPr>
+          <w:rFonts w:cstheme="minorHAnsi"/>
           <w:lang w:val="en-US"/>
         </w:rPr>
         <w:t>Request and Response mechanism – when the server listens to a client’s request it generates a response as defined by the programmer in reply to the request.</w:t>
+      </w:r>
+    </w:p>
+    <w:p>
+      <w:pPr>
+        <w:rPr>
+          <w:rFonts w:cstheme="minorHAnsi"/>
+        </w:rPr>
+      </w:pPr>
+      <w:r>
+        <w:rPr>
+          <w:rFonts w:cstheme="minorHAnsi"/>
+        </w:rPr>
+        <w:t>Sample Code</w:t>
+      </w:r>
+    </w:p>
+    <w:p>
+      <w:pPr>
+        <w:rPr>
+          <w:rFonts w:cstheme="minorHAnsi"/>
+        </w:rPr>
+      </w:pPr>
+      <w:proofErr w:type="spellStart"/>
+      <w:proofErr w:type="gramStart"/>
+      <w:r>
+        <w:rPr>
+          <w:rFonts w:cstheme="minorHAnsi"/>
+        </w:rPr>
+        <w:t>const</w:t>
+      </w:r>
+      <w:proofErr w:type="spellEnd"/>
+      <w:proofErr w:type="gramEnd"/>
+      <w:r>
+        <w:rPr>
+          <w:rFonts w:cstheme="minorHAnsi"/>
+        </w:rPr>
+        <w:t xml:space="preserve"> module = require(‘http’);</w:t>
+      </w:r>
+    </w:p>
+    <w:p>
+      <w:pPr>
+        <w:rPr>
+          <w:rFonts w:cstheme="minorHAnsi"/>
+        </w:rPr>
+      </w:pPr>
+      <w:proofErr w:type="spellStart"/>
+      <w:proofErr w:type="gramStart"/>
+      <w:r>
+        <w:rPr>
+          <w:rFonts w:cstheme="minorHAnsi"/>
+        </w:rPr>
+        <w:t>const</w:t>
+      </w:r>
+      <w:proofErr w:type="spellEnd"/>
+      <w:proofErr w:type="gramEnd"/>
+      <w:r>
+        <w:rPr>
+          <w:rFonts w:cstheme="minorHAnsi"/>
+        </w:rPr>
+        <w:t xml:space="preserve"> server = </w:t>
+      </w:r>
+      <w:proofErr w:type="spellStart"/>
+      <w:r>
+        <w:rPr>
+          <w:rFonts w:cstheme="minorHAnsi"/>
+        </w:rPr>
+        <w:t>module.createServer</w:t>
+      </w:r>
+      <w:proofErr w:type="spellEnd"/>
+      <w:r>
+        <w:rPr>
+          <w:rFonts w:cstheme="minorHAnsi"/>
+        </w:rPr>
+        <w:t>();</w:t>
+      </w:r>
+    </w:p>
+    <w:p>
+      <w:pPr>
+        <w:rPr>
+          <w:rFonts w:cstheme="minorHAnsi"/>
+        </w:rPr>
+      </w:pPr>
+      <w:proofErr w:type="spellStart"/>
+      <w:proofErr w:type="gramStart"/>
+      <w:r>
+        <w:rPr>
+          <w:rFonts w:cstheme="minorHAnsi"/>
+        </w:rPr>
+        <w:t>const</w:t>
+      </w:r>
+      <w:proofErr w:type="spellEnd"/>
+      <w:proofErr w:type="gramEnd"/>
+      <w:r>
+        <w:rPr>
+          <w:rFonts w:cstheme="minorHAnsi"/>
+        </w:rPr>
+        <w:t xml:space="preserve"> host = ‘</w:t>
+      </w:r>
+      <w:proofErr w:type="spellStart"/>
+      <w:r>
+        <w:rPr>
+          <w:rFonts w:cstheme="minorHAnsi"/>
+        </w:rPr>
+        <w:t>localhost</w:t>
+      </w:r>
+      <w:proofErr w:type="spellEnd"/>
+      <w:r>
+        <w:rPr>
+          <w:rFonts w:cstheme="minorHAnsi"/>
+        </w:rPr>
+        <w:t>’;</w:t>
+      </w:r>
+    </w:p>
+    <w:p>
+      <w:pPr>
+        <w:rPr>
+          <w:rFonts w:cstheme="minorHAnsi"/>
+        </w:rPr>
+      </w:pPr>
+      <w:proofErr w:type="spellStart"/>
+      <w:proofErr w:type="gramStart"/>
+      <w:r>
+        <w:rPr>
+          <w:rFonts w:cstheme="minorHAnsi"/>
+        </w:rPr>
+        <w:t>const</w:t>
+      </w:r>
+      <w:proofErr w:type="spellEnd"/>
+      <w:proofErr w:type="gramEnd"/>
+      <w:r>
+        <w:rPr>
+          <w:rFonts w:cstheme="minorHAnsi"/>
+        </w:rPr>
+        <w:t xml:space="preserve"> port = 8000;</w:t>
+      </w:r>
+    </w:p>
+    <w:p>
+      <w:pPr>
+        <w:rPr>
+          <w:rFonts w:cstheme="minorHAnsi"/>
+        </w:rPr>
+      </w:pPr>
+      <w:proofErr w:type="spellStart"/>
+      <w:proofErr w:type="gramStart"/>
+      <w:r>
+        <w:rPr>
+          <w:rFonts w:cstheme="minorHAnsi"/>
+        </w:rPr>
+        <w:t>server.on</w:t>
+      </w:r>
+      <w:proofErr w:type="spellEnd"/>
+      <w:r>
+        <w:rPr>
+          <w:rFonts w:cstheme="minorHAnsi"/>
+        </w:rPr>
+        <w:t>(</w:t>
+      </w:r>
+      <w:proofErr w:type="gramEnd"/>
+      <w:r>
+        <w:rPr>
+          <w:rFonts w:cstheme="minorHAnsi"/>
+        </w:rPr>
+        <w:t xml:space="preserve">‘request’, </w:t>
+      </w:r>
+      <w:proofErr w:type="spellStart"/>
+      <w:r>
+        <w:rPr>
+          <w:rFonts w:cstheme="minorHAnsi"/>
+        </w:rPr>
+        <w:t>re</w:t>
+      </w:r>
+      <w:r>
+        <w:rPr>
+          <w:rFonts w:cstheme="minorHAnsi"/>
+        </w:rPr>
+        <w:t>quest</w:t>
+      </w:r>
+      <w:r>
+        <w:rPr>
+          <w:rFonts w:cstheme="minorHAnsi"/>
+        </w:rPr>
+        <w:t>Handler</w:t>
+      </w:r>
+      <w:proofErr w:type="spellEnd"/>
+      <w:r>
+        <w:rPr>
+          <w:rFonts w:cstheme="minorHAnsi"/>
+        </w:rPr>
+        <w:t>);</w:t>
+      </w:r>
+    </w:p>
+    <w:p>
+      <w:pPr>
+        <w:rPr>
+          <w:rFonts w:cstheme="minorHAnsi"/>
+        </w:rPr>
+      </w:pPr>
+      <w:proofErr w:type="spellStart"/>
+      <w:proofErr w:type="gramStart"/>
+      <w:r>
+        <w:rPr>
+          <w:rFonts w:cstheme="minorHAnsi"/>
+        </w:rPr>
+        <w:t>server.listen</w:t>
+      </w:r>
+      <w:proofErr w:type="spellEnd"/>
+      <w:r>
+        <w:rPr>
+          <w:rFonts w:cstheme="minorHAnsi"/>
+        </w:rPr>
+        <w:t>(</w:t>
+      </w:r>
+      <w:proofErr w:type="gramEnd"/>
+      <w:r>
+        <w:rPr>
+          <w:rFonts w:cstheme="minorHAnsi"/>
+        </w:rPr>
+        <w:t>port, host, ()=&gt; {</w:t>
+      </w:r>
+    </w:p>
+    <w:p>
+      <w:pPr>
+        <w:rPr>
+          <w:rFonts w:cstheme="minorHAnsi"/>
+        </w:rPr>
+      </w:pPr>
+      <w:r>
+        <w:rPr>
+          <w:rFonts w:cstheme="minorHAnsi"/>
+        </w:rPr>
+        <w:tab/>
+      </w:r>
+      <w:proofErr w:type="gramStart"/>
+      <w:r>
+        <w:rPr>
+          <w:rFonts w:cstheme="minorHAnsi"/>
+        </w:rPr>
+        <w:t>console.log(</w:t>
+      </w:r>
+      <w:proofErr w:type="gramEnd"/>
+      <w:r>
+        <w:rPr>
+          <w:rFonts w:cstheme="minorHAnsi"/>
+        </w:rPr>
+        <w:t>‘The server is running!’);</w:t>
+      </w:r>
+    </w:p>
+    <w:p>
+      <w:pPr>
+        <w:ind w:firstLine="720"/>
+        <w:rPr>
+          <w:rFonts w:cstheme="minorHAnsi"/>
+        </w:rPr>
+      </w:pPr>
+      <w:r>
+        <w:rPr>
+          <w:rFonts w:cstheme="minorHAnsi"/>
+        </w:rPr>
+        <w:t>}</w:t>
+      </w:r>
+    </w:p>
+    <w:p>
+      <w:pPr>
+        <w:rPr>
+          <w:rFonts w:cstheme="minorHAnsi"/>
+        </w:rPr>
+      </w:pPr>
+      <w:r>
+        <w:rPr>
+          <w:rFonts w:cstheme="minorHAnsi"/>
+        </w:rPr>
+        <w:t>)</w:t>
+      </w:r>
+    </w:p>
+    <w:p>
+      <w:pPr>
+        <w:rPr>
+          <w:rFonts w:cstheme="minorHAnsi"/>
+        </w:rPr>
+      </w:pPr>
+      <w:proofErr w:type="gramStart"/>
+      <w:r>
+        <w:rPr>
+          <w:rFonts w:cstheme="minorHAnsi"/>
+        </w:rPr>
+        <w:t>function</w:t>
+      </w:r>
+      <w:proofErr w:type="gramEnd"/>
+      <w:r>
+        <w:rPr>
+          <w:rFonts w:cstheme="minorHAnsi"/>
+        </w:rPr>
+        <w:t xml:space="preserve"> </w:t>
+      </w:r>
+      <w:proofErr w:type="spellStart"/>
+      <w:r>
+        <w:rPr>
+          <w:rFonts w:cstheme="minorHAnsi"/>
+        </w:rPr>
+        <w:t>responseHandler</w:t>
+      </w:r>
+      <w:proofErr w:type="spellEnd"/>
+      <w:r>
+        <w:rPr>
+          <w:rFonts w:cstheme="minorHAnsi"/>
+        </w:rPr>
+        <w:t>(request, response){</w:t>
+      </w:r>
+    </w:p>
+    <w:p>
+      <w:pPr>
+        <w:rPr>
+          <w:rFonts w:cstheme="minorHAnsi"/>
+        </w:rPr>
+      </w:pPr>
+      <w:r>
+        <w:rPr>
+          <w:rFonts w:cstheme="minorHAnsi"/>
+        </w:rPr>
+        <w:tab/>
+      </w:r>
+      <w:proofErr w:type="gramStart"/>
+      <w:r>
+        <w:rPr>
+          <w:rFonts w:cstheme="minorHAnsi"/>
+        </w:rPr>
+        <w:t>console.log(</w:t>
+      </w:r>
+      <w:proofErr w:type="gramEnd"/>
+      <w:r>
+        <w:rPr>
+          <w:rFonts w:cstheme="minorHAnsi"/>
+        </w:rPr>
+        <w:t>‘You have responded to the request’);</w:t>
+      </w:r>
+    </w:p>
+    <w:p>
+      <w:pPr>
+        <w:rPr>
+          <w:rFonts w:cstheme="minorHAnsi"/>
+        </w:rPr>
+      </w:pPr>
+      <w:r>
+        <w:rPr>
+          <w:rFonts w:cstheme="minorHAnsi"/>
+        </w:rPr>
+        <w:tab/>
+      </w:r>
+      <w:proofErr w:type="spellStart"/>
+      <w:proofErr w:type="gramStart"/>
+      <w:r>
+        <w:rPr>
+          <w:rFonts w:cstheme="minorHAnsi"/>
+        </w:rPr>
+        <w:t>response.end</w:t>
+      </w:r>
+      <w:proofErr w:type="spellEnd"/>
+      <w:r>
+        <w:rPr>
+          <w:rFonts w:cstheme="minorHAnsi"/>
+        </w:rPr>
+        <w:t>(</w:t>
+      </w:r>
+      <w:proofErr w:type="gramEnd"/>
+      <w:r>
+        <w:rPr>
+          <w:rFonts w:cstheme="minorHAnsi"/>
+        </w:rPr>
+        <w:t>);</w:t>
+      </w:r>
+    </w:p>
+    <w:p>
+      <w:pPr>
+        <w:rPr>
+          <w:rFonts w:cstheme="minorHAnsi"/>
+        </w:rPr>
+      </w:pPr>
+      <w:r>
+        <w:rPr>
+          <w:rFonts w:cstheme="minorHAnsi"/>
+        </w:rPr>
+        <w:t>}</w:t>
+      </w:r>
+    </w:p>
+    <w:p>
+      <w:pPr>
+        <w:rPr>
+          <w:rFonts w:cstheme="minorHAnsi"/>
+        </w:rPr>
+      </w:pPr>
+      <w:r>
+        <w:rPr>
+          <w:rFonts w:cstheme="minorHAnsi"/>
+        </w:rPr>
+        <w:t xml:space="preserve">To start the server, go to the directory of your file then run your terminal there. Issue the </w:t>
+      </w:r>
+      <w:proofErr w:type="gramStart"/>
+      <w:r>
+        <w:rPr>
+          <w:rFonts w:cstheme="minorHAnsi"/>
+        </w:rPr>
+        <w:t>command :</w:t>
+      </w:r>
+      <w:proofErr w:type="gramEnd"/>
+      <w:r>
+        <w:rPr>
+          <w:rFonts w:cstheme="minorHAnsi"/>
+        </w:rPr>
+        <w:t xml:space="preserve"> </w:t>
+      </w:r>
+    </w:p>
+    <w:p>
+      <w:pPr>
+        <w:rPr>
+          <w:rFonts w:cstheme="minorHAnsi"/>
+        </w:rPr>
+      </w:pPr>
+      <w:r>
+        <w:rPr>
+          <w:rFonts w:cstheme="minorHAnsi"/>
+          <w:noProof/>
+          <w:lang w:eastAsia="en-PH"/>
+        </w:rPr>
+        <w:drawing>
+          <wp:inline distT="0" distB="0" distL="0" distR="0" wp14:anchorId="577AA969" wp14:editId="17C20028">
+            <wp:extent cx="4067175" cy="962025"/>
+            <wp:effectExtent l="0" t="0" r="9525" b="9525"/>
+            <wp:docPr id="1" name="Picture 1"/>
+            <wp:cNvGraphicFramePr>
+              <a:graphicFrameLocks xmlns:a="http://schemas.openxmlformats.org/drawingml/2006/main" noChangeAspect="1"/>
+            </wp:cNvGraphicFramePr>
+            <a:graphic xmlns:a="http://schemas.openxmlformats.org/drawingml/2006/main">
+              <a:graphicData uri="http://schemas.openxmlformats.org/drawingml/2006/picture">
+                <pic:pic xmlns:pic="http://schemas.openxmlformats.org/drawingml/2006/picture">
+                  <pic:nvPicPr>
+                    <pic:cNvPr id="0" name=""/>
+                    <pic:cNvPicPr/>
+                  </pic:nvPicPr>
+                  <pic:blipFill>
+                    <a:blip r:embed="rId9"/>
+                    <a:stretch>
+                      <a:fillRect/>
+                    </a:stretch>
+                  </pic:blipFill>
+                  <pic:spPr>
+                    <a:xfrm>
+                      <a:off x="0" y="0"/>
+                      <a:ext cx="4067175" cy="962025"/>
+                    </a:xfrm>
+                    <a:prstGeom prst="rect">
+                      <a:avLst/>
+                    </a:prstGeom>
+                  </pic:spPr>
+                </pic:pic>
+              </a:graphicData>
+            </a:graphic>
+          </wp:inline>
+        </w:drawing>
+      </w:r>
+    </w:p>
+    <w:p>
+      <w:pPr>
+        <w:rPr>
+          <w:rFonts w:cstheme="minorHAnsi"/>
+        </w:rPr>
+      </w:pPr>
+      <w:r>
+        <w:rPr>
+          <w:rFonts w:cstheme="minorHAnsi"/>
+          <w:noProof/>
+          <w:lang w:eastAsia="en-PH"/>
+        </w:rPr>
+        <w:lastRenderedPageBreak/>
+        <w:drawing>
+          <wp:inline distT="0" distB="0" distL="0" distR="0" wp14:anchorId="088CBE4D" wp14:editId="1A6D3331">
+            <wp:extent cx="4038600" cy="866775"/>
+            <wp:effectExtent l="0" t="0" r="0" b="9525"/>
+            <wp:docPr id="5" name="Picture 5"/>
+            <wp:cNvGraphicFramePr>
+              <a:graphicFrameLocks xmlns:a="http://schemas.openxmlformats.org/drawingml/2006/main" noChangeAspect="1"/>
+            </wp:cNvGraphicFramePr>
+            <a:graphic xmlns:a="http://schemas.openxmlformats.org/drawingml/2006/main">
+              <a:graphicData uri="http://schemas.openxmlformats.org/drawingml/2006/picture">
+                <pic:pic xmlns:pic="http://schemas.openxmlformats.org/drawingml/2006/picture">
+                  <pic:nvPicPr>
+                    <pic:cNvPr id="0" name=""/>
+                    <pic:cNvPicPr/>
+                  </pic:nvPicPr>
+                  <pic:blipFill>
+                    <a:blip r:embed="rId10"/>
+                    <a:stretch>
+                      <a:fillRect/>
+                    </a:stretch>
+                  </pic:blipFill>
+                  <pic:spPr>
+                    <a:xfrm>
+                      <a:off x="0" y="0"/>
+                      <a:ext cx="4038600" cy="866775"/>
+                    </a:xfrm>
+                    <a:prstGeom prst="rect">
+                      <a:avLst/>
+                    </a:prstGeom>
+                  </pic:spPr>
+                </pic:pic>
+              </a:graphicData>
+            </a:graphic>
+          </wp:inline>
+        </w:drawing>
+      </w:r>
+    </w:p>
+    <w:p>
+      <w:pPr>
+        <w:rPr>
+          <w:rFonts w:cstheme="minorHAnsi"/>
+        </w:rPr>
+      </w:pPr>
+      <w:r>
+        <w:rPr>
+          <w:rFonts w:cstheme="minorHAnsi"/>
+        </w:rPr>
+        <w:t>Making a Request to the Server</w:t>
+      </w:r>
+    </w:p>
+    <w:p>
+      <w:pPr>
+        <w:rPr>
+          <w:rFonts w:cstheme="minorHAnsi"/>
+        </w:rPr>
+      </w:pPr>
+      <w:r>
+        <w:rPr>
+          <w:rFonts w:cstheme="minorHAnsi"/>
+        </w:rPr>
+        <w:t>In any browser, open localhost</w:t>
+      </w:r>
+      <w:proofErr w:type="gramStart"/>
+      <w:r>
+        <w:rPr>
+          <w:rFonts w:cstheme="minorHAnsi"/>
+        </w:rPr>
+        <w:t>:8000</w:t>
+      </w:r>
+      <w:proofErr w:type="gramEnd"/>
+      <w:r>
+        <w:rPr>
+          <w:rFonts w:cstheme="minorHAnsi"/>
+        </w:rPr>
+        <w:t xml:space="preserve"> and observe following result:</w:t>
+      </w:r>
+    </w:p>
+    <w:p>
+      <w:pPr>
+        <w:rPr>
+          <w:rFonts w:cstheme="minorHAnsi"/>
+        </w:rPr>
+      </w:pPr>
+      <w:r>
+        <w:rPr>
+          <w:rFonts w:cstheme="minorHAnsi"/>
+          <w:noProof/>
+          <w:lang w:eastAsia="en-PH"/>
+        </w:rPr>
+        <w:drawing>
+          <wp:inline distT="0" distB="0" distL="0" distR="0" wp14:anchorId="6A51A083" wp14:editId="5887A6E4">
+            <wp:extent cx="5943600" cy="2319655"/>
+            <wp:effectExtent l="0" t="0" r="0" b="4445"/>
+            <wp:docPr id="7" name="Picture 7"/>
+            <wp:cNvGraphicFramePr>
+              <a:graphicFrameLocks xmlns:a="http://schemas.openxmlformats.org/drawingml/2006/main" noChangeAspect="1"/>
+            </wp:cNvGraphicFramePr>
+            <a:graphic xmlns:a="http://schemas.openxmlformats.org/drawingml/2006/main">
+              <a:graphicData uri="http://schemas.openxmlformats.org/drawingml/2006/picture">
+                <pic:pic xmlns:pic="http://schemas.openxmlformats.org/drawingml/2006/picture">
+                  <pic:nvPicPr>
+                    <pic:cNvPr id="0" name=""/>
+                    <pic:cNvPicPr/>
+                  </pic:nvPicPr>
+                  <pic:blipFill>
+                    <a:blip r:embed="rId11"/>
+                    <a:stretch>
+                      <a:fillRect/>
+                    </a:stretch>
+                  </pic:blipFill>
+                  <pic:spPr>
+                    <a:xfrm>
+                      <a:off x="0" y="0"/>
+                      <a:ext cx="5943600" cy="2319655"/>
+                    </a:xfrm>
+                    <a:prstGeom prst="rect">
+                      <a:avLst/>
+                    </a:prstGeom>
+                  </pic:spPr>
+                </pic:pic>
+              </a:graphicData>
+            </a:graphic>
+          </wp:inline>
+        </w:drawing>
+      </w:r>
+    </w:p>
+    <w:p>
+      <w:pPr>
+        <w:rPr>
+          <w:rFonts w:cstheme="minorHAnsi"/>
+        </w:rPr>
+      </w:pPr>
+      <w:r>
+        <w:rPr>
+          <w:rFonts w:cstheme="minorHAnsi"/>
+          <w:noProof/>
+          <w:lang w:eastAsia="en-PH"/>
+        </w:rPr>
+        <w:drawing>
+          <wp:inline distT="0" distB="0" distL="0" distR="0" wp14:anchorId="671A68D8" wp14:editId="7B351582">
+            <wp:extent cx="3429000" cy="447675"/>
+            <wp:effectExtent l="0" t="0" r="0" b="9525"/>
+            <wp:docPr id="6" name="Picture 6"/>
+            <wp:cNvGraphicFramePr>
+              <a:graphicFrameLocks xmlns:a="http://schemas.openxmlformats.org/drawingml/2006/main" noChangeAspect="1"/>
+            </wp:cNvGraphicFramePr>
+            <a:graphic xmlns:a="http://schemas.openxmlformats.org/drawingml/2006/main">
+              <a:graphicData uri="http://schemas.openxmlformats.org/drawingml/2006/picture">
+                <pic:pic xmlns:pic="http://schemas.openxmlformats.org/drawingml/2006/picture">
+                  <pic:nvPicPr>
+                    <pic:cNvPr id="0" name=""/>
+                    <pic:cNvPicPr/>
+                  </pic:nvPicPr>
+                  <pic:blipFill>
+                    <a:blip r:embed="rId12"/>
+                    <a:stretch>
+                      <a:fillRect/>
+                    </a:stretch>
+                  </pic:blipFill>
+                  <pic:spPr>
+                    <a:xfrm>
+                      <a:off x="0" y="0"/>
+                      <a:ext cx="3429000" cy="447675"/>
+                    </a:xfrm>
+                    <a:prstGeom prst="rect">
+                      <a:avLst/>
+                    </a:prstGeom>
+                  </pic:spPr>
+                </pic:pic>
+              </a:graphicData>
+            </a:graphic>
+          </wp:inline>
+        </w:drawing>
+      </w:r>
+    </w:p>
+    <w:p>
+      <w:pPr>
+        <w:rPr>
+          <w:rFonts w:cstheme="minorHAnsi"/>
+        </w:rPr>
+      </w:pPr>
+      <w:r>
+        <w:rPr>
+          <w:rFonts w:cstheme="minorHAnsi"/>
+        </w:rPr>
+        <w:t>Node.js – NPM</w:t>
+      </w:r>
+    </w:p>
+    <w:p>
+      <w:pPr>
+        <w:rPr>
+          <w:rFonts w:cstheme="minorHAnsi"/>
+        </w:rPr>
+      </w:pPr>
+      <w:r>
+        <w:rPr>
+          <w:rFonts w:cstheme="minorHAnsi"/>
+        </w:rPr>
+        <w:t>The Node Package Manager (NPM) provides 2 main functionalities:</w:t>
+      </w:r>
+    </w:p>
+    <w:p>
+      <w:pPr>
+        <w:pStyle w:val="ListParagraph"/>
+        <w:numPr>
+          <w:ilvl w:val="0"/>
+          <w:numId w:val="1"/>
+        </w:numPr>
+        <w:rPr>
+          <w:rFonts w:cstheme="minorHAnsi"/>
+        </w:rPr>
+      </w:pPr>
+      <w:r>
+        <w:rPr>
+          <w:rFonts w:cstheme="minorHAnsi"/>
+        </w:rPr>
+        <w:t>Node.js packages and modules available via online repositories</w:t>
+      </w:r>
+    </w:p>
+    <w:p>
+      <w:pPr>
+        <w:pStyle w:val="ListParagraph"/>
+        <w:numPr>
+          <w:ilvl w:val="0"/>
+          <w:numId w:val="1"/>
+        </w:numPr>
+        <w:rPr>
+          <w:rFonts w:cstheme="minorHAnsi"/>
+        </w:rPr>
+      </w:pPr>
+      <w:r>
+        <w:rPr>
+          <w:rFonts w:cstheme="minorHAnsi"/>
+        </w:rPr>
+        <w:t xml:space="preserve">Utility to install packages using a machines command line, also it can do version management and Node.js packages’ </w:t>
+      </w:r>
+      <w:proofErr w:type="spellStart"/>
+      <w:r>
+        <w:rPr>
+          <w:rFonts w:cstheme="minorHAnsi"/>
+        </w:rPr>
+        <w:t>mdependency</w:t>
+      </w:r>
+      <w:proofErr w:type="spellEnd"/>
+      <w:r>
+        <w:rPr>
+          <w:rFonts w:cstheme="minorHAnsi"/>
+        </w:rPr>
+        <w:t xml:space="preserve"> management.</w:t>
+      </w:r>
+    </w:p>
+    <w:p>
+      <w:pPr>
+        <w:rPr>
+          <w:rFonts w:cstheme="minorHAnsi"/>
+        </w:rPr>
+      </w:pPr>
+      <w:r>
+        <w:rPr>
+          <w:rFonts w:cstheme="minorHAnsi"/>
+        </w:rPr>
+        <w:t>Installing a Module using NPM</w:t>
+      </w:r>
+    </w:p>
+    <w:p>
+      <w:pPr>
+        <w:rPr>
+          <w:rFonts w:cstheme="minorHAnsi"/>
+        </w:rPr>
+      </w:pPr>
+      <w:r>
+        <w:rPr>
+          <w:rFonts w:cstheme="minorHAnsi"/>
+        </w:rPr>
+        <w:t>To install a module in a command line interface issue the command</w:t>
+      </w:r>
+    </w:p>
+    <w:p>
+      <w:pPr>
+        <w:rPr>
+          <w:rFonts w:cstheme="minorHAnsi"/>
+        </w:rPr>
+      </w:pPr>
+      <w:r>
+        <w:rPr>
+          <w:rFonts w:cstheme="minorHAnsi"/>
+          <w:noProof/>
+          <w:lang w:eastAsia="en-PH"/>
+        </w:rPr>
+        <w:drawing>
+          <wp:inline distT="0" distB="0" distL="0" distR="0" wp14:anchorId="3E8723C6" wp14:editId="61742D08">
+            <wp:extent cx="4200525" cy="228600"/>
+            <wp:effectExtent l="0" t="0" r="9525" b="0"/>
+            <wp:docPr id="8" name="Picture 8"/>
+            <wp:cNvGraphicFramePr>
+              <a:graphicFrameLocks xmlns:a="http://schemas.openxmlformats.org/drawingml/2006/main" noChangeAspect="1"/>
+            </wp:cNvGraphicFramePr>
+            <a:graphic xmlns:a="http://schemas.openxmlformats.org/drawingml/2006/main">
+              <a:graphicData uri="http://schemas.openxmlformats.org/drawingml/2006/picture">
+                <pic:pic xmlns:pic="http://schemas.openxmlformats.org/drawingml/2006/picture">
+                  <pic:nvPicPr>
+                    <pic:cNvPr id="0" name=""/>
+                    <pic:cNvPicPr/>
+                  </pic:nvPicPr>
+                  <pic:blipFill>
+                    <a:blip r:embed="rId13"/>
+                    <a:stretch>
+                      <a:fillRect/>
+                    </a:stretch>
+                  </pic:blipFill>
+                  <pic:spPr>
+                    <a:xfrm>
+                      <a:off x="0" y="0"/>
+                      <a:ext cx="4200525" cy="228600"/>
+                    </a:xfrm>
+                    <a:prstGeom prst="rect">
+                      <a:avLst/>
+                    </a:prstGeom>
+                  </pic:spPr>
+                </pic:pic>
+              </a:graphicData>
+            </a:graphic>
+          </wp:inline>
+        </w:drawing>
+      </w:r>
+    </w:p>
+    <w:p>
+      <w:pPr>
+        <w:rPr>
+          <w:rFonts w:cstheme="minorHAnsi"/>
+        </w:rPr>
+      </w:pPr>
+      <w:r>
+        <w:rPr>
+          <w:rFonts w:cstheme="minorHAnsi"/>
+        </w:rPr>
+        <w:t>Example of a web framework module is the express module.</w:t>
+      </w:r>
+    </w:p>
+    <w:p>
+      <w:pPr>
+        <w:rPr>
+          <w:rFonts w:cstheme="minorHAnsi"/>
+        </w:rPr>
+      </w:pPr>
+      <w:r>
+        <w:rPr>
+          <w:rFonts w:cstheme="minorHAnsi"/>
+          <w:noProof/>
+          <w:lang w:eastAsia="en-PH"/>
+        </w:rPr>
+        <w:drawing>
+          <wp:inline distT="0" distB="0" distL="0" distR="0" wp14:anchorId="40F07E66" wp14:editId="652DD782">
+            <wp:extent cx="3733800" cy="295275"/>
+            <wp:effectExtent l="0" t="0" r="0" b="9525"/>
+            <wp:docPr id="9" name="Picture 9"/>
+            <wp:cNvGraphicFramePr>
+              <a:graphicFrameLocks xmlns:a="http://schemas.openxmlformats.org/drawingml/2006/main" noChangeAspect="1"/>
+            </wp:cNvGraphicFramePr>
+            <a:graphic xmlns:a="http://schemas.openxmlformats.org/drawingml/2006/main">
+              <a:graphicData uri="http://schemas.openxmlformats.org/drawingml/2006/picture">
+                <pic:pic xmlns:pic="http://schemas.openxmlformats.org/drawingml/2006/picture">
+                  <pic:nvPicPr>
+                    <pic:cNvPr id="0" name=""/>
+                    <pic:cNvPicPr/>
+                  </pic:nvPicPr>
+                  <pic:blipFill>
+                    <a:blip r:embed="rId14"/>
+                    <a:stretch>
+                      <a:fillRect/>
+                    </a:stretch>
+                  </pic:blipFill>
+                  <pic:spPr>
+                    <a:xfrm>
+                      <a:off x="0" y="0"/>
+                      <a:ext cx="3733800" cy="295275"/>
+                    </a:xfrm>
+                    <a:prstGeom prst="rect">
+                      <a:avLst/>
+                    </a:prstGeom>
+                  </pic:spPr>
+                </pic:pic>
+              </a:graphicData>
+            </a:graphic>
+          </wp:inline>
+        </w:drawing>
+      </w:r>
+    </w:p>
+    <w:p>
+      <w:pPr>
+        <w:rPr>
+          <w:rFonts w:cstheme="minorHAnsi"/>
+        </w:rPr>
+      </w:pPr>
+      <w:r>
+        <w:rPr>
+          <w:rFonts w:cstheme="minorHAnsi"/>
+        </w:rPr>
+        <w:t>After installation you can already use the module by including this to your .</w:t>
+      </w:r>
+      <w:proofErr w:type="spellStart"/>
+      <w:r>
+        <w:rPr>
+          <w:rFonts w:cstheme="minorHAnsi"/>
+        </w:rPr>
+        <w:t>js</w:t>
+      </w:r>
+      <w:proofErr w:type="spellEnd"/>
+      <w:r>
+        <w:rPr>
+          <w:rFonts w:cstheme="minorHAnsi"/>
+        </w:rPr>
+        <w:t xml:space="preserve"> file:</w:t>
+      </w:r>
+    </w:p>
+    <w:p>
+      <w:pPr>
+        <w:rPr>
+          <w:rFonts w:cstheme="minorHAnsi"/>
+        </w:rPr>
+      </w:pPr>
+      <w:r>
+        <w:rPr>
+          <w:rFonts w:cstheme="minorHAnsi"/>
+          <w:noProof/>
+          <w:lang w:eastAsia="en-PH"/>
+        </w:rPr>
+        <w:lastRenderedPageBreak/>
+        <w:drawing>
+          <wp:inline distT="0" distB="0" distL="0" distR="0" wp14:anchorId="2AB188DE" wp14:editId="77DC830A">
+            <wp:extent cx="2752725" cy="238125"/>
+            <wp:effectExtent l="0" t="0" r="9525" b="9525"/>
+            <wp:docPr id="10" name="Picture 10"/>
+            <wp:cNvGraphicFramePr>
+              <a:graphicFrameLocks xmlns:a="http://schemas.openxmlformats.org/drawingml/2006/main" noChangeAspect="1"/>
+            </wp:cNvGraphicFramePr>
+            <a:graphic xmlns:a="http://schemas.openxmlformats.org/drawingml/2006/main">
+              <a:graphicData uri="http://schemas.openxmlformats.org/drawingml/2006/picture">
+                <pic:pic xmlns:pic="http://schemas.openxmlformats.org/drawingml/2006/picture">
+                  <pic:nvPicPr>
+                    <pic:cNvPr id="0" name=""/>
+                    <pic:cNvPicPr/>
+                  </pic:nvPicPr>
+                  <pic:blipFill>
+                    <a:blip r:embed="rId15"/>
+                    <a:stretch>
+                      <a:fillRect/>
+                    </a:stretch>
+                  </pic:blipFill>
+                  <pic:spPr>
+                    <a:xfrm>
+                      <a:off x="0" y="0"/>
+                      <a:ext cx="2752725" cy="238125"/>
+                    </a:xfrm>
+                    <a:prstGeom prst="rect">
+                      <a:avLst/>
+                    </a:prstGeom>
+                  </pic:spPr>
+                </pic:pic>
+              </a:graphicData>
+            </a:graphic>
+          </wp:inline>
+        </w:drawing>
+      </w:r>
+    </w:p>
+    <w:p>
+      <w:pPr>
+        <w:rPr>
+          <w:rFonts w:cstheme="minorHAnsi"/>
+        </w:rPr>
+      </w:pPr>
+      <w:r>
+        <w:rPr>
+          <w:rFonts w:cstheme="minorHAnsi"/>
+        </w:rPr>
+        <w:t>Uninstalling a module</w:t>
+      </w:r>
+    </w:p>
+    <w:p>
+      <w:pPr>
+        <w:rPr>
+          <w:rFonts w:cstheme="minorHAnsi"/>
+        </w:rPr>
+      </w:pPr>
+      <w:r>
+        <w:rPr>
+          <w:rFonts w:cstheme="minorHAnsi"/>
+        </w:rPr>
+        <w:t>To uninstall a Module just issue the following command:</w:t>
+      </w:r>
+    </w:p>
+    <w:p>
+      <w:pPr>
+        <w:rPr>
+          <w:rFonts w:cstheme="minorHAnsi"/>
+        </w:rPr>
+      </w:pPr>
+      <w:r>
+        <w:rPr>
+          <w:noProof/>
+          <w:lang w:eastAsia="en-PH"/>
+        </w:rPr>
+        <w:drawing>
+          <wp:inline distT="0" distB="0" distL="0" distR="0" wp14:anchorId="4AB3B2C6" wp14:editId="6ADE3D07">
+            <wp:extent cx="3905250" cy="247650"/>
+            <wp:effectExtent l="0" t="0" r="0" b="0"/>
+            <wp:docPr id="11" name="Picture 11"/>
+            <wp:cNvGraphicFramePr>
+              <a:graphicFrameLocks xmlns:a="http://schemas.openxmlformats.org/drawingml/2006/main" noChangeAspect="1"/>
+            </wp:cNvGraphicFramePr>
+            <a:graphic xmlns:a="http://schemas.openxmlformats.org/drawingml/2006/main">
+              <a:graphicData uri="http://schemas.openxmlformats.org/drawingml/2006/picture">
+                <pic:pic xmlns:pic="http://schemas.openxmlformats.org/drawingml/2006/picture">
+                  <pic:nvPicPr>
+                    <pic:cNvPr id="0" name=""/>
+                    <pic:cNvPicPr/>
+                  </pic:nvPicPr>
+                  <pic:blipFill>
+                    <a:blip r:embed="rId16"/>
+                    <a:stretch>
+                      <a:fillRect/>
+                    </a:stretch>
+                  </pic:blipFill>
+                  <pic:spPr>
+                    <a:xfrm>
+                      <a:off x="0" y="0"/>
+                      <a:ext cx="3905250" cy="247650"/>
+                    </a:xfrm>
+                    <a:prstGeom prst="rect">
+                      <a:avLst/>
+                    </a:prstGeom>
+                  </pic:spPr>
+                </pic:pic>
+              </a:graphicData>
+            </a:graphic>
+          </wp:inline>
+        </w:drawing>
+      </w:r>
+    </w:p>
+    <w:p>
+      <w:pPr>
+        <w:rPr>
+          <w:rFonts w:cstheme="minorHAnsi"/>
+        </w:rPr>
+      </w:pPr>
+      <w:r>
+        <w:rPr>
+          <w:rFonts w:cstheme="minorHAnsi"/>
+        </w:rPr>
+        <w:t>To verify if you have successfully uninstalled a module you can issue the command:</w:t>
+      </w:r>
+    </w:p>
+    <w:p>
+      <w:pPr>
+        <w:rPr>
+          <w:rFonts w:cstheme="minorHAnsi"/>
+        </w:rPr>
+      </w:pPr>
+      <w:r>
+        <w:rPr>
+          <w:noProof/>
+          <w:lang w:eastAsia="en-PH"/>
+        </w:rPr>
+        <w:drawing>
+          <wp:inline distT="0" distB="0" distL="0" distR="0" wp14:anchorId="754FEDEB" wp14:editId="11B689BE">
+            <wp:extent cx="2857500" cy="238125"/>
+            <wp:effectExtent l="0" t="0" r="0" b="9525"/>
+            <wp:docPr id="12" name="Picture 12"/>
+            <wp:cNvGraphicFramePr>
+              <a:graphicFrameLocks xmlns:a="http://schemas.openxmlformats.org/drawingml/2006/main" noChangeAspect="1"/>
+            </wp:cNvGraphicFramePr>
+            <a:graphic xmlns:a="http://schemas.openxmlformats.org/drawingml/2006/main">
+              <a:graphicData uri="http://schemas.openxmlformats.org/drawingml/2006/picture">
+                <pic:pic xmlns:pic="http://schemas.openxmlformats.org/drawingml/2006/picture">
+                  <pic:nvPicPr>
+                    <pic:cNvPr id="0" name=""/>
+                    <pic:cNvPicPr/>
+                  </pic:nvPicPr>
+                  <pic:blipFill>
+                    <a:blip r:embed="rId17"/>
+                    <a:stretch>
+                      <a:fillRect/>
+                    </a:stretch>
+                  </pic:blipFill>
+                  <pic:spPr>
+                    <a:xfrm>
+                      <a:off x="0" y="0"/>
+                      <a:ext cx="2857500" cy="238125"/>
+                    </a:xfrm>
+                    <a:prstGeom prst="rect">
+                      <a:avLst/>
+                    </a:prstGeom>
+                  </pic:spPr>
+                </pic:pic>
+              </a:graphicData>
+            </a:graphic>
+          </wp:inline>
+        </w:drawing>
+      </w:r>
+    </w:p>
+    <w:p>
+      <w:pPr>
+        <w:rPr>
+          <w:rFonts w:cstheme="minorHAnsi"/>
+        </w:rPr>
+      </w:pPr>
+      <w:r>
+        <w:rPr>
+          <w:rFonts w:cstheme="minorHAnsi"/>
+        </w:rPr>
+        <w:t>Updating a module</w:t>
+      </w:r>
+    </w:p>
+    <w:p>
+      <w:pPr>
+        <w:rPr>
+          <w:rFonts w:cstheme="minorHAnsi"/>
+        </w:rPr>
+      </w:pPr>
+      <w:r>
+        <w:rPr>
+          <w:rFonts w:cstheme="minorHAnsi"/>
+        </w:rPr>
+        <w:t>To update a module</w:t>
       </w:r>
       <w:bookmarkStart w:id="0" w:name="_GoBack"/>
       <w:bookmarkEnd w:id="0"/>
     </w:p>
-    <w:p/>
     <w:sectPr>
       <w:pgSz w:w="12240" w:h="15840"/>
       <w:pgMar w:top="1440" w:right="1440" w:bottom="1440" w:left="1440" w:header="708" w:footer="708" w:gutter="0"/>
@@ -212,6 +1700,95 @@
 <file path=word/numbering.xml><?xml version="1.0" encoding="utf-8"?>
 <w:numbering xmlns:wpc="http://schemas.microsoft.com/office/word/2010/wordprocessingCanvas" xmlns:mc="http://schemas.openxmlformats.org/markup-compatibility/2006" xmlns:o="urn:schemas-microsoft-com:office:office" xmlns:r="http://schemas.openxmlformats.org/officeDocument/2006/relationships" xmlns:m="http://schemas.openxmlformats.org/officeDocument/2006/math" xmlns:v="urn:schemas-microsoft-com:vml" xmlns:wp14="http://schemas.microsoft.com/office/word/2010/wordprocessingDrawing" xmlns:wp="http://schemas.openxmlformats.org/drawingml/2006/wordprocessingDrawing" xmlns:w10="urn:schemas-microsoft-com:office:word" xmlns:w="http://schemas.openxmlformats.org/wordprocessingml/2006/main" xmlns:w14="http://schemas.microsoft.com/office/word/2010/wordml" xmlns:wpg="http://schemas.microsoft.com/office/word/2010/wordprocessingGroup" xmlns:wpi="http://schemas.microsoft.com/office/word/2010/wordprocessingInk" xmlns:wne="http://schemas.microsoft.com/office/word/2006/wordml" xmlns:wps="http://schemas.microsoft.com/office/word/2010/wordprocessingShape" mc:Ignorable="w14 wp14">
   <w:abstractNum w:abstractNumId="0">
+    <w:nsid w:val="35A8369C"/>
+    <w:multiLevelType w:val="hybridMultilevel"/>
+    <w:tmpl w:val="0E4A9030"/>
+    <w:lvl w:ilvl="0" w:tplc="3409000F">
+      <w:start w:val="1"/>
+      <w:numFmt w:val="decimal"/>
+      <w:lvlText w:val="%1."/>
+      <w:lvlJc w:val="left"/>
+      <w:pPr>
+        <w:ind w:left="720" w:hanging="360"/>
+      </w:pPr>
+      <w:rPr>
+        <w:rFonts w:hint="default"/>
+      </w:rPr>
+    </w:lvl>
+    <w:lvl w:ilvl="1" w:tplc="34090019" w:tentative="1">
+      <w:start w:val="1"/>
+      <w:numFmt w:val="lowerLetter"/>
+      <w:lvlText w:val="%2."/>
+      <w:lvlJc w:val="left"/>
+      <w:pPr>
+        <w:ind w:left="1440" w:hanging="360"/>
+      </w:pPr>
+    </w:lvl>
+    <w:lvl w:ilvl="2" w:tplc="3409001B" w:tentative="1">
+      <w:start w:val="1"/>
+      <w:numFmt w:val="lowerRoman"/>
+      <w:lvlText w:val="%3."/>
+      <w:lvlJc w:val="right"/>
+      <w:pPr>
+        <w:ind w:left="2160" w:hanging="180"/>
+      </w:pPr>
+    </w:lvl>
+    <w:lvl w:ilvl="3" w:tplc="3409000F" w:tentative="1">
+      <w:start w:val="1"/>
+      <w:numFmt w:val="decimal"/>
+      <w:lvlText w:val="%4."/>
+      <w:lvlJc w:val="left"/>
+      <w:pPr>
+        <w:ind w:left="2880" w:hanging="360"/>
+      </w:pPr>
+    </w:lvl>
+    <w:lvl w:ilvl="4" w:tplc="34090019" w:tentative="1">
+      <w:start w:val="1"/>
+      <w:numFmt w:val="lowerLetter"/>
+      <w:lvlText w:val="%5."/>
+      <w:lvlJc w:val="left"/>
+      <w:pPr>
+        <w:ind w:left="3600" w:hanging="360"/>
+      </w:pPr>
+    </w:lvl>
+    <w:lvl w:ilvl="5" w:tplc="3409001B" w:tentative="1">
+      <w:start w:val="1"/>
+      <w:numFmt w:val="lowerRoman"/>
+      <w:lvlText w:val="%6."/>
+      <w:lvlJc w:val="right"/>
+      <w:pPr>
+        <w:ind w:left="4320" w:hanging="180"/>
+      </w:pPr>
+    </w:lvl>
+    <w:lvl w:ilvl="6" w:tplc="3409000F" w:tentative="1">
+      <w:start w:val="1"/>
+      <w:numFmt w:val="decimal"/>
+      <w:lvlText w:val="%7."/>
+      <w:lvlJc w:val="left"/>
+      <w:pPr>
+        <w:ind w:left="5040" w:hanging="360"/>
+      </w:pPr>
+    </w:lvl>
+    <w:lvl w:ilvl="7" w:tplc="34090019" w:tentative="1">
+      <w:start w:val="1"/>
+      <w:numFmt w:val="lowerLetter"/>
+      <w:lvlText w:val="%8."/>
+      <w:lvlJc w:val="left"/>
+      <w:pPr>
+        <w:ind w:left="5760" w:hanging="360"/>
+      </w:pPr>
+    </w:lvl>
+    <w:lvl w:ilvl="8" w:tplc="3409001B" w:tentative="1">
+      <w:start w:val="1"/>
+      <w:numFmt w:val="lowerRoman"/>
+      <w:lvlText w:val="%9."/>
+      <w:lvlJc w:val="right"/>
+      <w:pPr>
+        <w:ind w:left="6480" w:hanging="180"/>
+      </w:pPr>
+    </w:lvl>
+  </w:abstractNum>
+  <w:abstractNum w:abstractNumId="1">
     <w:nsid w:val="57F7767B"/>
     <w:multiLevelType w:val="hybridMultilevel"/>
     <w:tmpl w:val="F9FA9F2C"/>
@@ -324,6 +1901,9 @@
     </w:lvl>
   </w:abstractNum>
   <w:num w:numId="1">
+    <w:abstractNumId w:val="1"/>
+  </w:num>
+  <w:num w:numId="2">
     <w:abstractNumId w:val="0"/>
   </w:num>
 </w:numbering>
@@ -527,6 +2107,47 @@
       <w:contextualSpacing/>
     </w:pPr>
   </w:style>
+  <w:style w:type="paragraph" w:styleId="BalloonText">
+    <w:name w:val="Balloon Text"/>
+    <w:basedOn w:val="Normal"/>
+    <w:link w:val="BalloonTextChar"/>
+    <w:uiPriority w:val="99"/>
+    <w:semiHidden/>
+    <w:unhideWhenUsed/>
+    <w:rsid w:val="001E69AF"/>
+    <w:pPr>
+      <w:spacing w:after="0" w:line="240" w:lineRule="auto"/>
+    </w:pPr>
+    <w:rPr>
+      <w:rFonts w:ascii="Tahoma" w:hAnsi="Tahoma" w:cs="Tahoma"/>
+      <w:sz w:val="16"/>
+      <w:szCs w:val="16"/>
+    </w:rPr>
+  </w:style>
+  <w:style w:type="character" w:customStyle="1" w:styleId="BalloonTextChar">
+    <w:name w:val="Balloon Text Char"/>
+    <w:basedOn w:val="DefaultParagraphFont"/>
+    <w:link w:val="BalloonText"/>
+    <w:uiPriority w:val="99"/>
+    <w:semiHidden/>
+    <w:rsid w:val="001E69AF"/>
+    <w:rPr>
+      <w:rFonts w:ascii="Tahoma" w:hAnsi="Tahoma" w:cs="Tahoma"/>
+      <w:sz w:val="16"/>
+      <w:szCs w:val="16"/>
+    </w:rPr>
+  </w:style>
+  <w:style w:type="character" w:styleId="Hyperlink">
+    <w:name w:val="Hyperlink"/>
+    <w:basedOn w:val="DefaultParagraphFont"/>
+    <w:uiPriority w:val="99"/>
+    <w:unhideWhenUsed/>
+    <w:rsid w:val="00776335"/>
+    <w:rPr>
+      <w:color w:val="0000FF" w:themeColor="hyperlink"/>
+      <w:u w:val="single"/>
+    </w:rPr>
+  </w:style>
 </w:styles>
 </file>
 
@@ -727,6 +2348,47 @@
       <w:ind w:left="720"/>
       <w:contextualSpacing/>
     </w:pPr>
+  </w:style>
+  <w:style w:type="paragraph" w:styleId="BalloonText">
+    <w:name w:val="Balloon Text"/>
+    <w:basedOn w:val="Normal"/>
+    <w:link w:val="BalloonTextChar"/>
+    <w:uiPriority w:val="99"/>
+    <w:semiHidden/>
+    <w:unhideWhenUsed/>
+    <w:rsid w:val="001E69AF"/>
+    <w:pPr>
+      <w:spacing w:after="0" w:line="240" w:lineRule="auto"/>
+    </w:pPr>
+    <w:rPr>
+      <w:rFonts w:ascii="Tahoma" w:hAnsi="Tahoma" w:cs="Tahoma"/>
+      <w:sz w:val="16"/>
+      <w:szCs w:val="16"/>
+    </w:rPr>
+  </w:style>
+  <w:style w:type="character" w:customStyle="1" w:styleId="BalloonTextChar">
+    <w:name w:val="Balloon Text Char"/>
+    <w:basedOn w:val="DefaultParagraphFont"/>
+    <w:link w:val="BalloonText"/>
+    <w:uiPriority w:val="99"/>
+    <w:semiHidden/>
+    <w:rsid w:val="001E69AF"/>
+    <w:rPr>
+      <w:rFonts w:ascii="Tahoma" w:hAnsi="Tahoma" w:cs="Tahoma"/>
+      <w:sz w:val="16"/>
+      <w:szCs w:val="16"/>
+    </w:rPr>
+  </w:style>
+  <w:style w:type="character" w:styleId="Hyperlink">
+    <w:name w:val="Hyperlink"/>
+    <w:basedOn w:val="DefaultParagraphFont"/>
+    <w:uiPriority w:val="99"/>
+    <w:unhideWhenUsed/>
+    <w:rsid w:val="00776335"/>
+    <w:rPr>
+      <w:color w:val="0000FF" w:themeColor="hyperlink"/>
+      <w:u w:val="single"/>
+    </w:rPr>
   </w:style>
 </w:styles>
 </file>

</xml_diff>